<commit_message>
familiarity reviews coming to an end
</commit_message>
<xml_diff>
--- a/familiarity review/FamiliarityReviewFeb9th.docx
+++ b/familiarity review/FamiliarityReviewFeb9th.docx
@@ -1502,6 +1502,488 @@
           <w:p>
             <w:r>
               <w:t>Mine</w:t>
+            </w:r>
+          </w:p>
+        </w:tc>
+      </w:tr>
+      <w:tr>
+        <w:tc>
+          <w:tcPr>
+            <w:tcW w:w="1435" w:type="dxa"/>
+          </w:tcPr>
+          <w:p/>
+        </w:tc>
+        <w:tc>
+          <w:tcPr>
+            <w:tcW w:w="5040" w:type="dxa"/>
+          </w:tcPr>
+          <w:p/>
+        </w:tc>
+        <w:tc>
+          <w:tcPr>
+            <w:tcW w:w="1970" w:type="dxa"/>
+          </w:tcPr>
+          <w:p/>
+        </w:tc>
+        <w:tc>
+          <w:tcPr>
+            <w:tcW w:w="905" w:type="dxa"/>
+          </w:tcPr>
+          <w:p/>
+        </w:tc>
+      </w:tr>
+    </w:tbl>
+    <w:p/>
+    <w:p>
+      <w:r>
+        <w:rPr>
+          <w:b/>
+          <w:sz w:val="28"/>
+        </w:rPr>
+        <w:lastRenderedPageBreak/>
+        <w:t>Coding Topic:</w:t>
+      </w:r>
+      <w:r>
+        <w:rPr>
+          <w:sz w:val="28"/>
+        </w:rPr>
+        <w:t xml:space="preserve"> </w:t>
+      </w:r>
+      <w:proofErr w:type="spellStart"/>
+      <w:r>
+        <w:t>hybernate</w:t>
+      </w:r>
+      <w:proofErr w:type="spellEnd"/>
+    </w:p>
+    <w:p>
+      <w:r>
+        <w:rPr>
+          <w:b/>
+          <w:sz w:val="28"/>
+        </w:rPr>
+        <w:t>Description of Understanding:</w:t>
+      </w:r>
+      <w:r>
+        <w:rPr>
+          <w:sz w:val="28"/>
+        </w:rPr>
+        <w:t xml:space="preserve"> </w:t>
+      </w:r>
+      <w:proofErr w:type="spellStart"/>
+      <w:r>
+        <w:rPr>
+          <w:sz w:val="28"/>
+        </w:rPr>
+        <w:t>Hybernate</w:t>
+      </w:r>
+      <w:proofErr w:type="spellEnd"/>
+      <w:r>
+        <w:rPr>
+          <w:sz w:val="28"/>
+        </w:rPr>
+        <w:t xml:space="preserve"> is an interface between java and MySQL</w:t>
+      </w:r>
+    </w:p>
+    <w:p>
+      <w:r>
+        <w:rPr>
+          <w:b/>
+          <w:sz w:val="28"/>
+        </w:rPr>
+        <w:t xml:space="preserve">Teaching Video: </w:t>
+      </w:r>
+      <w:r>
+        <w:rPr>
+          <w:rFonts w:ascii="Calibri" w:hAnsi="Calibri" w:cs="Calibri"/>
+          <w:b/>
+          <w:sz w:val="28"/>
+        </w:rPr>
+        <w:t> </w:t>
+      </w:r>
+    </w:p>
+    <w:p>
+      <w:r>
+        <w:rPr>
+          <w:b/>
+          <w:sz w:val="28"/>
+        </w:rPr>
+        <w:t>Starting at:</w:t>
+      </w:r>
+      <w:r>
+        <w:rPr>
+          <w:sz w:val="28"/>
+        </w:rPr>
+        <w:t xml:space="preserve"> </w:t>
+      </w:r>
+    </w:p>
+    <w:p>
+      <w:r>
+        <w:rPr>
+          <w:b/>
+          <w:sz w:val="28"/>
+        </w:rPr>
+        <w:t>Also Integrated with:</w:t>
+      </w:r>
+      <w:r>
+        <w:rPr>
+          <w:sz w:val="28"/>
+        </w:rPr>
+        <w:t xml:space="preserve"> </w:t>
+      </w:r>
+      <w:r>
+        <w:rPr>
+          <w:sz w:val="28"/>
+        </w:rPr>
+        <w:t xml:space="preserve">I am using </w:t>
+      </w:r>
+      <w:proofErr w:type="spellStart"/>
+      <w:r>
+        <w:rPr>
+          <w:sz w:val="28"/>
+        </w:rPr>
+        <w:t>sandboxcode</w:t>
+      </w:r>
+      <w:proofErr w:type="spellEnd"/>
+      <w:r>
+        <w:rPr>
+          <w:sz w:val="28"/>
+        </w:rPr>
+        <w:t xml:space="preserve"> based upon: </w:t>
+      </w:r>
+      <w:hyperlink r:id="rId6" w:history="1">
+        <w:r>
+          <w:rPr>
+            <w:rStyle w:val="Hyperlink"/>
+          </w:rPr>
+          <w:t>https://www.youtube.com/watch?v=KkaQYLNTFek</w:t>
+        </w:r>
+      </w:hyperlink>
+    </w:p>
+    <w:tbl>
+      <w:tblPr>
+        <w:tblStyle w:val="TableGrid"/>
+        <w:tblW w:w="0" w:type="auto"/>
+        <w:tblLayout w:type="fixed"/>
+        <w:tblLook w:val="04A0" w:firstRow="1" w:lastRow="0" w:firstColumn="1" w:lastColumn="0" w:noHBand="0" w:noVBand="1"/>
+      </w:tblPr>
+      <w:tblGrid>
+        <w:gridCol w:w="1435"/>
+        <w:gridCol w:w="5040"/>
+        <w:gridCol w:w="1970"/>
+        <w:gridCol w:w="905"/>
+      </w:tblGrid>
+      <w:tr>
+        <w:tc>
+          <w:tcPr>
+            <w:tcW w:w="1435" w:type="dxa"/>
+            <w:shd w:val="clear" w:color="auto" w:fill="D9D9D9" w:themeFill="background1" w:themeFillShade="D9"/>
+          </w:tcPr>
+          <w:p>
+            <w:pPr>
+              <w:jc w:val="center"/>
+              <w:rPr>
+                <w:b/>
+              </w:rPr>
+            </w:pPr>
+            <w:r>
+              <w:rPr>
+                <w:b/>
+              </w:rPr>
+              <w:t>File</w:t>
+            </w:r>
+          </w:p>
+        </w:tc>
+        <w:tc>
+          <w:tcPr>
+            <w:tcW w:w="5040" w:type="dxa"/>
+            <w:shd w:val="clear" w:color="auto" w:fill="D9D9D9" w:themeFill="background1" w:themeFillShade="D9"/>
+          </w:tcPr>
+          <w:p>
+            <w:pPr>
+              <w:jc w:val="center"/>
+              <w:rPr>
+                <w:b/>
+              </w:rPr>
+            </w:pPr>
+            <w:r>
+              <w:rPr>
+                <w:b/>
+              </w:rPr>
+              <w:t>Git Link</w:t>
+            </w:r>
+          </w:p>
+        </w:tc>
+        <w:tc>
+          <w:tcPr>
+            <w:tcW w:w="1970" w:type="dxa"/>
+            <w:shd w:val="clear" w:color="auto" w:fill="D9D9D9" w:themeFill="background1" w:themeFillShade="D9"/>
+          </w:tcPr>
+          <w:p>
+            <w:pPr>
+              <w:jc w:val="center"/>
+              <w:rPr>
+                <w:b/>
+              </w:rPr>
+            </w:pPr>
+            <w:r>
+              <w:rPr>
+                <w:b/>
+              </w:rPr>
+              <w:t>What should I be looking for?</w:t>
+            </w:r>
+          </w:p>
+        </w:tc>
+        <w:tc>
+          <w:tcPr>
+            <w:tcW w:w="905" w:type="dxa"/>
+            <w:shd w:val="clear" w:color="auto" w:fill="D9D9D9" w:themeFill="background1" w:themeFillShade="D9"/>
+          </w:tcPr>
+          <w:p>
+            <w:pPr>
+              <w:jc w:val="center"/>
+              <w:rPr>
+                <w:b/>
+              </w:rPr>
+            </w:pPr>
+            <w:r>
+              <w:rPr>
+                <w:b/>
+              </w:rPr>
+              <w:t>Sandbox or Your code?</w:t>
+            </w:r>
+          </w:p>
+        </w:tc>
+      </w:tr>
+      <w:tr>
+        <w:tc>
+          <w:tcPr>
+            <w:tcW w:w="1435" w:type="dxa"/>
+          </w:tcPr>
+          <w:p>
+            <w:r>
+              <w:t>addedCx.png</w:t>
+            </w:r>
+          </w:p>
+        </w:tc>
+        <w:tc>
+          <w:tcPr>
+            <w:tcW w:w="5040" w:type="dxa"/>
+          </w:tcPr>
+          <w:p>
+            <w:r>
+              <w:rPr>
+                <w:rFonts w:ascii="Calibri" w:hAnsi="Calibri" w:cs="Calibri"/>
+              </w:rPr>
+              <w:t>https://github.com/ireland-isaac/isaac-ireland.github.io/blob/master/familiarity%20review/Hyb</w:t>
+            </w:r>
+            <w:r>
+              <w:rPr>
+                <w:rFonts w:ascii="Calibri" w:hAnsi="Calibri" w:cs="Calibri"/>
+              </w:rPr>
+              <w:t>ernate/</w:t>
+            </w:r>
+            <w:r>
+              <w:rPr>
+                <w:rFonts w:ascii="Calibri" w:hAnsi="Calibri" w:cs="Calibri"/>
+              </w:rPr>
+              <w:t>addedCx.png</w:t>
+            </w:r>
+          </w:p>
+        </w:tc>
+        <w:tc>
+          <w:tcPr>
+            <w:tcW w:w="1970" w:type="dxa"/>
+          </w:tcPr>
+          <w:p>
+            <w:r>
+              <w:t>Not making a video, this shows results</w:t>
+            </w:r>
+          </w:p>
+        </w:tc>
+        <w:tc>
+          <w:tcPr>
+            <w:tcW w:w="905" w:type="dxa"/>
+          </w:tcPr>
+          <w:p>
+            <w:r>
+              <w:t>sandbox</w:t>
+            </w:r>
+          </w:p>
+        </w:tc>
+      </w:tr>
+      <w:tr>
+        <w:tc>
+          <w:tcPr>
+            <w:tcW w:w="1435" w:type="dxa"/>
+          </w:tcPr>
+          <w:p>
+            <w:r>
+              <w:t>Pulling_address.png</w:t>
+            </w:r>
+          </w:p>
+        </w:tc>
+        <w:tc>
+          <w:tcPr>
+            <w:tcW w:w="5040" w:type="dxa"/>
+          </w:tcPr>
+          <w:p>
+            <w:pPr>
+              <w:rPr>
+                <w:rFonts w:ascii="Calibri" w:hAnsi="Calibri" w:cs="Calibri"/>
+              </w:rPr>
+            </w:pPr>
+            <w:r>
+              <w:rPr>
+                <w:rFonts w:ascii="Calibri" w:hAnsi="Calibri" w:cs="Calibri"/>
+              </w:rPr>
+              <w:t>https://github.com/ireland-isaac/isaac-ireland.github.io/blob/master/familiarity%20review/Hyb</w:t>
+            </w:r>
+            <w:r>
+              <w:rPr>
+                <w:rFonts w:ascii="Calibri" w:hAnsi="Calibri" w:cs="Calibri"/>
+              </w:rPr>
+              <w:t>ernate/</w:t>
+            </w:r>
+            <w:r>
+              <w:rPr>
+                <w:rFonts w:ascii="Calibri" w:hAnsi="Calibri" w:cs="Calibri"/>
+              </w:rPr>
+              <w:t>pulling_address.png</w:t>
+            </w:r>
+          </w:p>
+        </w:tc>
+        <w:tc>
+          <w:tcPr>
+            <w:tcW w:w="1970" w:type="dxa"/>
+          </w:tcPr>
+          <w:p>
+            <w:r>
+              <w:t>Not making video, this shows results.</w:t>
+            </w:r>
+          </w:p>
+        </w:tc>
+        <w:tc>
+          <w:tcPr>
+            <w:tcW w:w="905" w:type="dxa"/>
+          </w:tcPr>
+          <w:p>
+            <w:r>
+              <w:t>sandbox</w:t>
+            </w:r>
+          </w:p>
+        </w:tc>
+      </w:tr>
+      <w:tr>
+        <w:tc>
+          <w:tcPr>
+            <w:tcW w:w="1435" w:type="dxa"/>
+          </w:tcPr>
+          <w:p>
+            <w:r>
+              <w:t>HibernateUtil.java</w:t>
+            </w:r>
+          </w:p>
+        </w:tc>
+        <w:tc>
+          <w:tcPr>
+            <w:tcW w:w="5040" w:type="dxa"/>
+          </w:tcPr>
+          <w:p>
+            <w:pPr>
+              <w:rPr>
+                <w:rFonts w:ascii="Calibri" w:hAnsi="Calibri" w:cs="Calibri"/>
+              </w:rPr>
+            </w:pPr>
+            <w:r>
+              <w:rPr>
+                <w:rFonts w:ascii="Calibri" w:hAnsi="Calibri" w:cs="Calibri"/>
+              </w:rPr>
+              <w:t>https://github.com/ireland-isaac/isaac-ireland.github.io/blob/master/familiarity%20review/</w:t>
+            </w:r>
+            <w:r>
+              <w:t xml:space="preserve"> </w:t>
+            </w:r>
+            <w:proofErr w:type="spellStart"/>
+            <w:r>
+              <w:rPr>
+                <w:rFonts w:ascii="Calibri" w:hAnsi="Calibri" w:cs="Calibri"/>
+              </w:rPr>
+              <w:t>Hybernate</w:t>
+            </w:r>
+            <w:proofErr w:type="spellEnd"/>
+            <w:r>
+              <w:rPr>
+                <w:rFonts w:ascii="Calibri" w:hAnsi="Calibri" w:cs="Calibri"/>
+              </w:rPr>
+              <w:t>/</w:t>
+            </w:r>
+            <w:proofErr w:type="spellStart"/>
+            <w:r>
+              <w:rPr>
+                <w:rFonts w:ascii="Calibri" w:hAnsi="Calibri" w:cs="Calibri"/>
+              </w:rPr>
+              <w:t>testAppH</w:t>
+            </w:r>
+            <w:proofErr w:type="spellEnd"/>
+            <w:r>
+              <w:rPr>
+                <w:rFonts w:ascii="Calibri" w:hAnsi="Calibri" w:cs="Calibri"/>
+              </w:rPr>
+              <w:t>/</w:t>
+            </w:r>
+            <w:proofErr w:type="spellStart"/>
+            <w:r>
+              <w:rPr>
+                <w:rFonts w:ascii="Calibri" w:hAnsi="Calibri" w:cs="Calibri"/>
+              </w:rPr>
+              <w:t>src</w:t>
+            </w:r>
+            <w:proofErr w:type="spellEnd"/>
+            <w:r>
+              <w:rPr>
+                <w:rFonts w:ascii="Calibri" w:hAnsi="Calibri" w:cs="Calibri"/>
+              </w:rPr>
+              <w:t>/</w:t>
+            </w:r>
+            <w:proofErr w:type="spellStart"/>
+            <w:r>
+              <w:rPr>
+                <w:rFonts w:ascii="Calibri" w:hAnsi="Calibri" w:cs="Calibri"/>
+              </w:rPr>
+              <w:t>testapph</w:t>
+            </w:r>
+            <w:proofErr w:type="spellEnd"/>
+            <w:r>
+              <w:rPr>
+                <w:rFonts w:ascii="Calibri" w:hAnsi="Calibri" w:cs="Calibri"/>
+              </w:rPr>
+              <w:t>/</w:t>
+            </w:r>
+            <w:r>
+              <w:rPr>
+                <w:rFonts w:ascii="Calibri" w:hAnsi="Calibri" w:cs="Calibri"/>
+              </w:rPr>
+              <w:t>HibernateUtil.java</w:t>
+            </w:r>
+          </w:p>
+        </w:tc>
+        <w:tc>
+          <w:tcPr>
+            <w:tcW w:w="1970" w:type="dxa"/>
+          </w:tcPr>
+          <w:p>
+            <w:r>
+              <w:t>This is the base file, there are more, I should zip and upload the file</w:t>
+            </w:r>
+          </w:p>
+        </w:tc>
+        <w:tc>
+          <w:tcPr>
+            <w:tcW w:w="905" w:type="dxa"/>
+          </w:tcPr>
+          <w:p>
+            <w:r>
+              <w:t>Sandbox.</w:t>
             </w:r>
           </w:p>
         </w:tc>
@@ -1538,7 +2020,7 @@
       </w:pPr>
     </w:pPrDefault>
   </w:docDefaults>
-  <w:latentStyles w:defLockedState="0" w:defUIPriority="99" w:defSemiHidden="0" w:defUnhideWhenUsed="0" w:defQFormat="0" w:count="375">
+  <w:latentStyles w:defLockedState="0" w:defUIPriority="99" w:defSemiHidden="0" w:defUnhideWhenUsed="0" w:defQFormat="0" w:count="376">
     <w:lsdException w:name="Normal" w:uiPriority="0" w:qFormat="1"/>
     <w:lsdException w:name="heading 1" w:uiPriority="9" w:qFormat="1"/>
     <w:lsdException w:name="heading 2" w:semiHidden="1" w:uiPriority="9" w:unhideWhenUsed="1" w:qFormat="1"/>
@@ -1644,7 +2126,6 @@
     <w:lsdException w:name="HTML Sample" w:semiHidden="1" w:unhideWhenUsed="1"/>
     <w:lsdException w:name="HTML Typewriter" w:semiHidden="1" w:unhideWhenUsed="1"/>
     <w:lsdException w:name="HTML Variable" w:semiHidden="1" w:unhideWhenUsed="1"/>
-    <w:lsdException w:name="Normal Table" w:semiHidden="1" w:unhideWhenUsed="1"/>
     <w:lsdException w:name="annotation subject" w:semiHidden="1" w:unhideWhenUsed="1"/>
     <w:lsdException w:name="No List" w:semiHidden="1" w:unhideWhenUsed="1"/>
     <w:lsdException w:name="Outline List 1" w:semiHidden="1" w:unhideWhenUsed="1"/>
@@ -1691,10 +2172,8 @@
     <w:lsdException w:name="Table Subtle 2" w:semiHidden="1" w:unhideWhenUsed="1"/>
     <w:lsdException w:name="Table Web 1" w:semiHidden="1" w:unhideWhenUsed="1"/>
     <w:lsdException w:name="Table Web 2" w:semiHidden="1" w:unhideWhenUsed="1"/>
-    <w:lsdException w:name="Table Web 3" w:semiHidden="1" w:unhideWhenUsed="1"/>
     <w:lsdException w:name="Balloon Text" w:semiHidden="1" w:unhideWhenUsed="1"/>
     <w:lsdException w:name="Table Grid" w:uiPriority="39"/>
-    <w:lsdException w:name="Table Theme" w:semiHidden="1" w:unhideWhenUsed="1"/>
     <w:lsdException w:name="Placeholder Text" w:semiHidden="1"/>
     <w:lsdException w:name="No Spacing" w:uiPriority="1" w:qFormat="1"/>
     <w:lsdException w:name="Light Shading" w:uiPriority="60"/>
@@ -1914,6 +2393,7 @@
     <w:lsdException w:name="Smart Hyperlink" w:semiHidden="1" w:unhideWhenUsed="1"/>
     <w:lsdException w:name="Hashtag" w:semiHidden="1" w:unhideWhenUsed="1"/>
     <w:lsdException w:name="Unresolved Mention" w:semiHidden="1" w:unhideWhenUsed="1"/>
+    <w:lsdException w:name="Smart Link" w:semiHidden="1" w:unhideWhenUsed="1"/>
   </w:latentStyles>
   <w:style w:type="paragraph" w:default="1" w:styleId="Normal">
     <w:name w:val="Normal"/>
@@ -1998,6 +2478,18 @@
     <w:rPr>
       <w:color w:val="0563C1" w:themeColor="hyperlink"/>
       <w:u w:val="single"/>
+    </w:rPr>
+  </w:style>
+  <w:style w:type="character" w:styleId="UnresolvedMention">
+    <w:name w:val="Unresolved Mention"/>
+    <w:basedOn w:val="DefaultParagraphFont"/>
+    <w:uiPriority w:val="99"/>
+    <w:semiHidden/>
+    <w:unhideWhenUsed/>
+    <w:rsid w:val="00D67768"/>
+    <w:rPr>
+      <w:color w:val="605E5C"/>
+      <w:shd w:val="clear" w:color="auto" w:fill="E1DFDD"/>
     </w:rPr>
   </w:style>
 </w:styles>

</xml_diff>